<commit_message>
comment and rating added
</commit_message>
<xml_diff>
--- a/Mid report.docx
+++ b/Mid report.docx
@@ -1132,6 +1132,48 @@
         <w:rPr>
           <w:szCs w:val="24"/>
         </w:rPr>
+        <w:t>To develop a</w:t>
+      </w:r>
+      <w:r>
+        <w:rPr>
+          <w:szCs w:val="24"/>
+        </w:rPr>
+        <w:t>n</w:t>
+      </w:r>
+      <w:r>
+        <w:rPr>
+          <w:szCs w:val="24"/>
+        </w:rPr>
+        <w:t xml:space="preserve"> </w:t>
+      </w:r>
+      <w:r>
+        <w:rPr>
+          <w:szCs w:val="24"/>
+        </w:rPr>
+        <w:t xml:space="preserve">ecommerce </w:t>
+      </w:r>
+      <w:r>
+        <w:rPr>
+          <w:szCs w:val="24"/>
+        </w:rPr>
+        <w:t>website.</w:t>
+      </w:r>
+    </w:p>
+    <w:p>
+      <w:pPr>
+        <w:pStyle w:val="ListParagraph"/>
+        <w:numPr>
+          <w:ilvl w:val="0"/>
+          <w:numId w:val="2"/>
+        </w:numPr>
+        <w:rPr>
+          <w:szCs w:val="24"/>
+        </w:rPr>
+      </w:pPr>
+      <w:r>
+        <w:rPr>
+          <w:szCs w:val="24"/>
+        </w:rPr>
         <w:t xml:space="preserve">To reach </w:t>
       </w:r>
       <w:r>
@@ -3279,7 +3321,21 @@
         <w:rPr>
           <w:szCs w:val="24"/>
         </w:rPr>
-        <w:t xml:space="preserve">New Age Shopping is an ecommerce webapp. We have already complete more than </w:t>
+        <w:t xml:space="preserve">New Age Shopping is an ecommerce webapp. We have already </w:t>
+      </w:r>
+      <w:proofErr w:type="gramStart"/>
+      <w:r>
+        <w:rPr>
+          <w:szCs w:val="24"/>
+        </w:rPr>
+        <w:t>complete</w:t>
+      </w:r>
+      <w:proofErr w:type="gramEnd"/>
+      <w:r>
+        <w:rPr>
+          <w:szCs w:val="24"/>
+        </w:rPr>
+        <w:t xml:space="preserve"> more than </w:t>
       </w:r>
       <w:r>
         <w:rPr>
@@ -4433,7 +4489,15 @@
         <w:t>each</w:t>
       </w:r>
       <w:r>
-        <w:t xml:space="preserve"> pages.</w:t>
+        <w:t xml:space="preserve"> </w:t>
+      </w:r>
+      <w:proofErr w:type="gramStart"/>
+      <w:r>
+        <w:t>pages</w:t>
+      </w:r>
+      <w:proofErr w:type="gramEnd"/>
+      <w:r>
+        <w:t>.</w:t>
       </w:r>
     </w:p>
     <w:p/>
@@ -6485,7 +6549,21 @@
         <w:rPr>
           <w:szCs w:val="24"/>
         </w:rPr>
-        <w:t>[1]Title:“Django”,[online].Available,URL:”https://en.wikipedia.org/wiki/Django_(web_framework)</w:t>
+        <w:t>[</w:t>
+      </w:r>
+      <w:proofErr w:type="gramStart"/>
+      <w:r>
+        <w:rPr>
+          <w:szCs w:val="24"/>
+        </w:rPr>
+        <w:t>1]Title</w:t>
+      </w:r>
+      <w:proofErr w:type="gramEnd"/>
+      <w:r>
+        <w:rPr>
+          <w:szCs w:val="24"/>
+        </w:rPr>
+        <w:t>:“Django”,[online].Available,URL:”https://en.wikipedia.org/wiki/Django_(web_framework)</w:t>
       </w:r>
       <w:r>
         <w:rPr>
@@ -6603,12 +6681,14 @@
         </w:rPr>
         <w:t xml:space="preserve"> </w:t>
       </w:r>
+      <w:proofErr w:type="gramStart"/>
       <w:r>
         <w:rPr>
           <w:szCs w:val="24"/>
         </w:rPr>
         <w:t>Title:“</w:t>
       </w:r>
+      <w:proofErr w:type="gramEnd"/>
       <w:r>
         <w:rPr>
           <w:szCs w:val="24"/>
@@ -6740,12 +6820,14 @@
         </w:rPr>
         <w:t xml:space="preserve"> </w:t>
       </w:r>
+      <w:proofErr w:type="gramStart"/>
       <w:r>
         <w:rPr>
           <w:szCs w:val="24"/>
         </w:rPr>
         <w:t>Title:“</w:t>
       </w:r>
+      <w:proofErr w:type="gramEnd"/>
       <w:r>
         <w:rPr>
           <w:szCs w:val="24"/>
@@ -6883,12 +6965,14 @@
         </w:rPr>
         <w:t xml:space="preserve"> </w:t>
       </w:r>
+      <w:proofErr w:type="gramStart"/>
       <w:r>
         <w:rPr>
           <w:szCs w:val="24"/>
         </w:rPr>
         <w:t>Title:“</w:t>
       </w:r>
+      <w:proofErr w:type="gramEnd"/>
       <w:r>
         <w:rPr>
           <w:szCs w:val="24"/>
@@ -7020,12 +7104,14 @@
         </w:rPr>
         <w:t xml:space="preserve"> </w:t>
       </w:r>
+      <w:proofErr w:type="gramStart"/>
       <w:r>
         <w:rPr>
           <w:szCs w:val="24"/>
         </w:rPr>
         <w:t>Title:“</w:t>
       </w:r>
+      <w:proofErr w:type="gramEnd"/>
       <w:r>
         <w:rPr>
           <w:szCs w:val="24"/>

</xml_diff>